<commit_message>
Update TimeSeriesToTable to allow output window to be specified with properties.
</commit_message>
<xml_diff>
--- a/doc/UserManual/Word/60_Command_TimeSeriesToTable.docx
+++ b/doc/UserManual/Word/60_Command_TimeSeriesToTable.docx
@@ -55,40 +55,40 @@
         <w:t>.0</w:t>
       </w:r>
       <w:r>
+        <w:t>3</w:t>
+      </w:r>
+      <w:r>
+        <w:t>,</w:t>
+      </w:r>
+      <w:r>
+        <w:t xml:space="preserve"> </w:t>
+      </w:r>
+      <w:r>
+        <w:t>20</w:t>
+      </w:r>
+      <w:r>
+        <w:t>1</w:t>
+      </w:r>
+      <w:r>
+        <w:t>5</w:t>
+      </w:r>
+      <w:r>
+        <w:t>-</w:t>
+      </w:r>
+      <w:r>
         <w:t>0</w:t>
       </w:r>
       <w:r>
-        <w:t>,</w:t>
-      </w:r>
-      <w:r>
-        <w:t xml:space="preserve"> </w:t>
-      </w:r>
-      <w:r>
-        <w:t>20</w:t>
+        <w:t>6</w:t>
+      </w:r>
+      <w:r>
+        <w:t>-</w:t>
       </w:r>
       <w:r>
         <w:t>1</w:t>
       </w:r>
       <w:r>
-        <w:t>5</w:t>
-      </w:r>
-      <w:r>
-        <w:t>-</w:t>
-      </w:r>
-      <w:r>
         <w:t>0</w:t>
-      </w:r>
-      <w:r>
-        <w:t>5</w:t>
-      </w:r>
-      <w:r>
-        <w:t>-</w:t>
-      </w:r>
-      <w:r>
-        <w:t>3</w:t>
-      </w:r>
-      <w:r>
-        <w:t>1</w:t>
       </w:r>
     </w:p>
     <w:p>
@@ -546,9 +546,9 @@
         </w:rPr>
         <w:drawing>
           <wp:inline distT="0" distB="0" distL="0" distR="0">
-            <wp:extent cx="5934075" cy="4048125"/>
-            <wp:effectExtent l="0" t="0" r="9525" b="9525"/>
-            <wp:docPr id="1" name="Picture 1" descr="command_TimeSeriesToTable_Single"/>
+            <wp:extent cx="5943600" cy="3834765"/>
+            <wp:effectExtent l="0" t="0" r="0" b="0"/>
+            <wp:docPr id="5" name="Picture 5"/>
             <wp:cNvGraphicFramePr>
               <a:graphicFrameLocks xmlns:a="http://schemas.openxmlformats.org/drawingml/2006/main" noChangeAspect="1"/>
             </wp:cNvGraphicFramePr>
@@ -556,10 +556,8 @@
               <a:graphicData uri="http://schemas.openxmlformats.org/drawingml/2006/picture">
                 <pic:pic xmlns:pic="http://schemas.openxmlformats.org/drawingml/2006/picture">
                   <pic:nvPicPr>
-                    <pic:cNvPr id="0" name="Picture 1" descr="command_TimeSeriesToTable_Single"/>
-                    <pic:cNvPicPr>
-                      <a:picLocks noChangeAspect="1" noChangeArrowheads="1"/>
-                    </pic:cNvPicPr>
+                    <pic:cNvPr id="5" name="command_TimeSeriesToTable_Year_Create.png"/>
+                    <pic:cNvPicPr/>
                   </pic:nvPicPr>
                   <pic:blipFill>
                     <a:blip r:embed="rId7">
@@ -569,23 +567,18 @@
                         </a:ext>
                       </a:extLst>
                     </a:blip>
-                    <a:srcRect/>
                     <a:stretch>
                       <a:fillRect/>
                     </a:stretch>
                   </pic:blipFill>
-                  <pic:spPr bwMode="auto">
+                  <pic:spPr>
                     <a:xfrm>
                       <a:off x="0" y="0"/>
-                      <a:ext cx="5934075" cy="4048125"/>
+                      <a:ext cx="5943600" cy="3834765"/>
                     </a:xfrm>
                     <a:prstGeom prst="rect">
                       <a:avLst/>
                     </a:prstGeom>
-                    <a:noFill/>
-                    <a:ln>
-                      <a:noFill/>
-                    </a:ln>
                   </pic:spPr>
                 </pic:pic>
               </a:graphicData>
@@ -1071,7 +1064,10 @@
               <w:rPr>
                 <w:rStyle w:val="RTiSWDocLiteralText"/>
               </w:rPr>
-              <w:t>${Property}.</w:t>
+              <w:t>${Property}</w:t>
+            </w:r>
+            <w:r>
+              <w:t>.</w:t>
             </w:r>
           </w:p>
         </w:tc>
@@ -1133,16 +1129,16 @@
               <w:t>The ensemble to be modified, if processing an ensemble.</w:t>
             </w:r>
             <w:r>
-              <w:t xml:space="preserve">  </w:t>
-            </w:r>
-            <w:r>
-              <w:t xml:space="preserve">Can be specified using processor </w:t>
-            </w:r>
-            <w:r>
-              <w:rPr>
-                <w:rStyle w:val="RTiSWDocLiteralText"/>
-              </w:rPr>
-              <w:t>${Property}.</w:t>
+              <w:t xml:space="preserve">  Can be specified using processor </w:t>
+            </w:r>
+            <w:r>
+              <w:rPr>
+                <w:rStyle w:val="RTiSWDocLiteralText"/>
+              </w:rPr>
+              <w:t>${Property}</w:t>
+            </w:r>
+            <w:r>
+              <w:t>.</w:t>
             </w:r>
           </w:p>
         </w:tc>
@@ -1264,16 +1260,16 @@
               <w:t>.</w:t>
             </w:r>
             <w:r>
-              <w:t xml:space="preserve">  </w:t>
-            </w:r>
-            <w:r>
-              <w:t xml:space="preserve">Can be specified using processor </w:t>
-            </w:r>
-            <w:r>
-              <w:rPr>
-                <w:rStyle w:val="RTiSWDocLiteralText"/>
-              </w:rPr>
-              <w:t>${Property}.</w:t>
+              <w:t xml:space="preserve">  Can be specified using processor </w:t>
+            </w:r>
+            <w:r>
+              <w:rPr>
+                <w:rStyle w:val="RTiSWDocLiteralText"/>
+              </w:rPr>
+              <w:t>${Property}</w:t>
+            </w:r>
+            <w:r>
+              <w:t>.</w:t>
             </w:r>
           </w:p>
         </w:tc>
@@ -1810,16 +1806,16 @@
               <w:t>The starting date/time for the copy.</w:t>
             </w:r>
             <w:r>
-              <w:t xml:space="preserve">  </w:t>
-            </w:r>
-            <w:r>
-              <w:t xml:space="preserve">Can be specified using processor </w:t>
-            </w:r>
-            <w:r>
-              <w:rPr>
-                <w:rStyle w:val="RTiSWDocLiteralText"/>
-              </w:rPr>
-              <w:t>${Property}.</w:t>
+              <w:t xml:space="preserve">  Can be specified using processor </w:t>
+            </w:r>
+            <w:r>
+              <w:rPr>
+                <w:rStyle w:val="RTiSWDocLiteralText"/>
+              </w:rPr>
+              <w:t>${Property}</w:t>
+            </w:r>
+            <w:r>
+              <w:t>.</w:t>
             </w:r>
           </w:p>
         </w:tc>
@@ -1867,19 +1863,17 @@
               <w:t>The ending date/time for the copy.</w:t>
             </w:r>
             <w:r>
-              <w:t xml:space="preserve">  </w:t>
-            </w:r>
-            <w:r>
-              <w:t xml:space="preserve">Can be specified using processor </w:t>
-            </w:r>
-            <w:r>
-              <w:rPr>
-                <w:rStyle w:val="RTiSWDocLiteralText"/>
-              </w:rPr>
-              <w:t>${Property}.</w:t>
-            </w:r>
-            <w:bookmarkStart w:id="1" w:name="_GoBack"/>
-            <w:bookmarkEnd w:id="1"/>
+              <w:t xml:space="preserve">  Can be specified using processor </w:t>
+            </w:r>
+            <w:r>
+              <w:rPr>
+                <w:rStyle w:val="RTiSWDocLiteralText"/>
+              </w:rPr>
+              <w:t>${Property}</w:t>
+            </w:r>
+            <w:r>
+              <w:t>.</w:t>
+            </w:r>
           </w:p>
         </w:tc>
         <w:tc>
@@ -2013,6 +2007,24 @@
             <w:r>
               <w:t xml:space="preserve"> will be used internally to parse the date/time.  Use this parameter to limit data processing within the year, for example to output only a single month or a season.</w:t>
             </w:r>
+            <w:r>
+              <w:t xml:space="preserve">  </w:t>
+            </w:r>
+            <w:r>
+              <w:t xml:space="preserve">Can be specified using processor </w:t>
+            </w:r>
+            <w:r>
+              <w:rPr>
+                <w:rStyle w:val="RTiSWDocLiteralText"/>
+              </w:rPr>
+              <w:t>${Property}</w:t>
+            </w:r>
+            <w:r>
+              <w:t xml:space="preserve"> </w:t>
+            </w:r>
+            <w:r>
+              <w:t>by using the text field below the date editor.</w:t>
+            </w:r>
           </w:p>
         </w:tc>
         <w:tc>
@@ -2074,6 +2086,21 @@
             <w:proofErr w:type="spellEnd"/>
             <w:r>
               <w:t xml:space="preserve"> for details.</w:t>
+            </w:r>
+            <w:r>
+              <w:t xml:space="preserve">  </w:t>
+            </w:r>
+            <w:r>
+              <w:t xml:space="preserve">Can be specified using processor </w:t>
+            </w:r>
+            <w:r>
+              <w:rPr>
+                <w:rStyle w:val="RTiSWDocLiteralText"/>
+              </w:rPr>
+              <w:t>${Property}</w:t>
+            </w:r>
+            <w:r>
+              <w:t>.</w:t>
             </w:r>
           </w:p>
         </w:tc>
@@ -2789,9 +2816,9 @@
         </w:rPr>
         <w:drawing>
           <wp:inline distT="0" distB="0" distL="0" distR="0">
-            <wp:extent cx="5934075" cy="4819650"/>
-            <wp:effectExtent l="0" t="0" r="9525" b="0"/>
-            <wp:docPr id="3" name="Picture 3" descr="command_TimeSeriesToTable"/>
+            <wp:extent cx="5943600" cy="3832860"/>
+            <wp:effectExtent l="0" t="0" r="0" b="0"/>
+            <wp:docPr id="6" name="Picture 6"/>
             <wp:cNvGraphicFramePr>
               <a:graphicFrameLocks xmlns:a="http://schemas.openxmlformats.org/drawingml/2006/main" noChangeAspect="1"/>
             </wp:cNvGraphicFramePr>
@@ -2799,10 +2826,8 @@
               <a:graphicData uri="http://schemas.openxmlformats.org/drawingml/2006/picture">
                 <pic:pic xmlns:pic="http://schemas.openxmlformats.org/drawingml/2006/picture">
                   <pic:nvPicPr>
-                    <pic:cNvPr id="0" name="Picture 3" descr="command_TimeSeriesToTable"/>
-                    <pic:cNvPicPr>
-                      <a:picLocks noChangeAspect="1" noChangeArrowheads="1"/>
-                    </pic:cNvPicPr>
+                    <pic:cNvPr id="6" name="command_TimeSeriesToTable_Single.png"/>
+                    <pic:cNvPicPr/>
                   </pic:nvPicPr>
                   <pic:blipFill>
                     <a:blip r:embed="rId9">
@@ -2812,23 +2837,18 @@
                         </a:ext>
                       </a:extLst>
                     </a:blip>
-                    <a:srcRect/>
                     <a:stretch>
                       <a:fillRect/>
                     </a:stretch>
                   </pic:blipFill>
-                  <pic:spPr bwMode="auto">
+                  <pic:spPr>
                     <a:xfrm>
                       <a:off x="0" y="0"/>
-                      <a:ext cx="5934075" cy="4819650"/>
+                      <a:ext cx="5943600" cy="3832860"/>
                     </a:xfrm>
                     <a:prstGeom prst="rect">
                       <a:avLst/>
                     </a:prstGeom>
-                    <a:noFill/>
-                    <a:ln>
-                      <a:noFill/>
-                    </a:ln>
                   </pic:spPr>
                 </pic:pic>
               </a:graphicData>
@@ -2836,6 +2856,8 @@
           </wp:inline>
         </w:drawing>
       </w:r>
+      <w:bookmarkStart w:id="1" w:name="_GoBack"/>
+      <w:bookmarkEnd w:id="1"/>
     </w:p>
     <w:p>
       <w:pPr>
@@ -4313,7 +4335,6 @@
   <w:style w:type="character" w:default="1" w:styleId="DefaultParagraphFont">
     <w:name w:val="Default Paragraph Font"/>
     <w:uiPriority w:val="1"/>
-    <w:semiHidden/>
     <w:unhideWhenUsed/>
   </w:style>
   <w:style w:type="table" w:default="1" w:styleId="TableNormal">

</xml_diff>